<commit_message>
Update Guildelines For Contribution.docx
updated the readme list clause
</commit_message>
<xml_diff>
--- a/Guildelines For Contribution.docx
+++ b/Guildelines For Contribution.docx
@@ -1,6 +1,6 @@
 
 <file path=word/document.xml><?xml version="1.0" encoding="utf-8"?>
-<w:document xmlns:wpc="http://schemas.microsoft.com/office/word/2010/wordprocessingCanvas" xmlns:cx="http://schemas.microsoft.com/office/drawing/2014/chartex" xmlns:cx1="http://schemas.microsoft.com/office/drawing/2015/9/8/chartex" xmlns:cx2="http://schemas.microsoft.com/office/drawing/2015/10/21/chartex" xmlns:cx3="http://schemas.microsoft.com/office/drawing/2016/5/9/chartex" xmlns:cx4="http://schemas.microsoft.com/office/drawing/2016/5/10/chartex" xmlns:cx5="http://schemas.microsoft.com/office/drawing/2016/5/11/chartex" xmlns:cx6="http://schemas.microsoft.com/office/drawing/2016/5/12/chartex" xmlns:cx7="http://schemas.microsoft.com/office/drawing/2016/5/13/chartex" xmlns:cx8="http://schemas.microsoft.com/office/drawing/2016/5/14/chartex" xmlns:mc="http://schemas.openxmlformats.org/markup-compatibility/2006" xmlns:aink="http://schemas.microsoft.com/office/drawing/2016/ink" xmlns:am3d="http://schemas.microsoft.com/office/drawing/2017/model3d" xmlns:o="urn:schemas-microsoft-com:office:office" xmlns:oel="http://schemas.microsoft.com/office/2019/extlst" xmlns:r="http://schemas.openxmlformats.org/officeDocument/2006/relationships" xmlns:m="http://schemas.openxmlformats.org/officeDocument/2006/math" xmlns:v="urn:schemas-microsoft-com:vml" xmlns:wp14="http://schemas.microsoft.com/office/word/2010/wordprocessingDrawing" xmlns:wp="http://schemas.openxmlformats.org/drawingml/2006/wordprocessingDrawing" xmlns:w10="urn:schemas-microsoft-com:office:word" xmlns:w="http://schemas.openxmlformats.org/wordprocessingml/2006/main" xmlns:w14="http://schemas.microsoft.com/office/word/2010/wordml" xmlns:w15="http://schemas.microsoft.com/office/word/2012/wordml" xmlns:w16cex="http://schemas.microsoft.com/office/word/2018/wordml/cex" xmlns:w16cid="http://schemas.microsoft.com/office/word/2016/wordml/cid" xmlns:w16="http://schemas.microsoft.com/office/word/2018/wordml" xmlns:w16du="http://schemas.microsoft.com/office/word/2023/wordml/word16du" xmlns:w16sdtdh="http://schemas.microsoft.com/office/word/2020/wordml/sdtdatahash" xmlns:w16se="http://schemas.microsoft.com/office/word/2015/wordml/symex" xmlns:wpg="http://schemas.microsoft.com/office/word/2010/wordprocessingGroup" xmlns:wpi="http://schemas.microsoft.com/office/word/2010/wordprocessingInk" xmlns:wne="http://schemas.microsoft.com/office/word/2006/wordml" xmlns:wps="http://schemas.microsoft.com/office/word/2010/wordprocessingShape" mc:Ignorable="w14 w15 w16se w16cid w16 w16cex w16sdtdh w16du wp14">
+<w:document xmlns:wpc="http://schemas.microsoft.com/office/word/2010/wordprocessingCanvas" xmlns:cx="http://schemas.microsoft.com/office/drawing/2014/chartex" xmlns:cx1="http://schemas.microsoft.com/office/drawing/2015/9/8/chartex" xmlns:cx2="http://schemas.microsoft.com/office/drawing/2015/10/21/chartex" xmlns:cx3="http://schemas.microsoft.com/office/drawing/2016/5/9/chartex" xmlns:cx4="http://schemas.microsoft.com/office/drawing/2016/5/10/chartex" xmlns:cx5="http://schemas.microsoft.com/office/drawing/2016/5/11/chartex" xmlns:cx6="http://schemas.microsoft.com/office/drawing/2016/5/12/chartex" xmlns:cx7="http://schemas.microsoft.com/office/drawing/2016/5/13/chartex" xmlns:cx8="http://schemas.microsoft.com/office/drawing/2016/5/14/chartex" xmlns:mc="http://schemas.openxmlformats.org/markup-compatibility/2006" xmlns:aink="http://schemas.microsoft.com/office/drawing/2016/ink" xmlns:am3d="http://schemas.microsoft.com/office/drawing/2017/model3d" xmlns:o="urn:schemas-microsoft-com:office:office" xmlns:oel="http://schemas.microsoft.com/office/2019/extlst" xmlns:r="http://schemas.openxmlformats.org/officeDocument/2006/relationships" xmlns:m="http://schemas.openxmlformats.org/officeDocument/2006/math" xmlns:v="urn:schemas-microsoft-com:vml" xmlns:wp14="http://schemas.microsoft.com/office/word/2010/wordprocessingDrawing" xmlns:wp="http://schemas.openxmlformats.org/drawingml/2006/wordprocessingDrawing" xmlns:w10="urn:schemas-microsoft-com:office:word" xmlns:w="http://schemas.openxmlformats.org/wordprocessingml/2006/main" xmlns:w14="http://schemas.microsoft.com/office/word/2010/wordml" xmlns:w15="http://schemas.microsoft.com/office/word/2012/wordml" xmlns:w16cex="http://schemas.microsoft.com/office/word/2018/wordml/cex" xmlns:w16cid="http://schemas.microsoft.com/office/word/2016/wordml/cid" xmlns:w16="http://schemas.microsoft.com/office/word/2018/wordml" xmlns:w16du="http://schemas.microsoft.com/office/word/2023/wordml/word16du" xmlns:w16sdtdh="http://schemas.microsoft.com/office/word/2020/wordml/sdtdatahash" xmlns:w16sdtfl="http://schemas.microsoft.com/office/word/2024/wordml/sdtformatlock" xmlns:w16se="http://schemas.microsoft.com/office/word/2015/wordml/symex" xmlns:wpg="http://schemas.microsoft.com/office/word/2010/wordprocessingGroup" xmlns:wpi="http://schemas.microsoft.com/office/word/2010/wordprocessingInk" xmlns:wne="http://schemas.microsoft.com/office/word/2006/wordml" xmlns:wps="http://schemas.microsoft.com/office/word/2010/wordprocessingShape" mc:Ignorable="w14 w15 w16se w16cid w16 w16cex w16sdtdh w16sdtfl w16du wp14">
   <w:body>
     <w:p>
       <w:pPr>
@@ -49,6 +49,7 @@
       </w:pPr>
       <w:r>
         <w:rPr>
+          <w:noProof/>
           <w:sz w:val="24"/>
           <w:szCs w:val="24"/>
         </w:rPr>
@@ -113,6 +114,7 @@
       </w:pPr>
       <w:r>
         <w:rPr>
+          <w:noProof/>
           <w:sz w:val="24"/>
           <w:szCs w:val="24"/>
         </w:rPr>
@@ -185,11 +187,12 @@
       </w:pPr>
       <w:r>
         <w:rPr>
+          <w:noProof/>
           <w:sz w:val="24"/>
           <w:szCs w:val="24"/>
         </w:rPr>
         <w:drawing>
-          <wp:anchor distT="0" distB="0" distL="114300" distR="114300" simplePos="0" relativeHeight="251658240" behindDoc="1" locked="0" layoutInCell="1" allowOverlap="1" wp14:anchorId="0EA090BF" wp14:editId="1053E819">
+          <wp:anchor distT="0" distB="0" distL="114300" distR="114300" simplePos="0" relativeHeight="251658240" behindDoc="1" locked="0" layoutInCell="1" allowOverlap="1" wp14:anchorId="0EA090BF" wp14:editId="7CCA86CC">
             <wp:simplePos x="0" y="0"/>
             <wp:positionH relativeFrom="margin">
               <wp:posOffset>32657</wp:posOffset>
@@ -335,29 +338,7 @@
           <w:szCs w:val="24"/>
         </w:rPr>
         <w:br/>
-      </w:r>
-      <w:r>
-        <w:rPr>
-          <w:sz w:val="24"/>
-          <w:szCs w:val="24"/>
-        </w:rPr>
-        <w:t>Line</w:t>
-      </w:r>
-      <w:proofErr w:type="gramStart"/>
-      <w:r>
-        <w:rPr>
-          <w:sz w:val="24"/>
-          <w:szCs w:val="24"/>
-        </w:rPr>
-        <w:t>1 :</w:t>
-      </w:r>
-      <w:proofErr w:type="gramEnd"/>
-      <w:r>
-        <w:rPr>
-          <w:sz w:val="24"/>
-          <w:szCs w:val="24"/>
-        </w:rPr>
-        <w:t xml:space="preserve"> code </w:t>
+        <w:t xml:space="preserve">Line1 : code </w:t>
       </w:r>
       <w:r>
         <w:rPr>
@@ -399,7 +380,67 @@
           <w:szCs w:val="24"/>
         </w:rPr>
       </w:pPr>
-      <w:proofErr w:type="gramStart"/>
+      <w:r>
+        <w:rPr>
+          <w:sz w:val="24"/>
+          <w:szCs w:val="24"/>
+        </w:rPr>
+        <w:t xml:space="preserve">Code : </w:t>
+      </w:r>
+      <w:r>
+        <w:rPr>
+          <w:sz w:val="24"/>
+          <w:szCs w:val="24"/>
+        </w:rPr>
+        <w:t xml:space="preserve">using </w:t>
+      </w:r>
+      <w:proofErr w:type="spellStart"/>
+      <w:r>
+        <w:rPr>
+          <w:sz w:val="24"/>
+          <w:szCs w:val="24"/>
+        </w:rPr>
+        <w:t>UnityEngine</w:t>
+      </w:r>
+      <w:proofErr w:type="spellEnd"/>
+      <w:r>
+        <w:rPr>
+          <w:sz w:val="24"/>
+          <w:szCs w:val="24"/>
+        </w:rPr>
+        <w:t xml:space="preserve">; </w:t>
+      </w:r>
+    </w:p>
+    <w:p>
+      <w:pPr>
+        <w:rPr>
+          <w:sz w:val="24"/>
+          <w:szCs w:val="24"/>
+        </w:rPr>
+      </w:pPr>
+      <w:r>
+        <w:rPr>
+          <w:sz w:val="24"/>
+          <w:szCs w:val="24"/>
+        </w:rPr>
+        <w:t>// Imports the Unity engine's core namespace, giving access to Unity-related classes and functions.</w:t>
+      </w:r>
+    </w:p>
+    <w:p>
+      <w:pPr>
+        <w:rPr>
+          <w:sz w:val="24"/>
+          <w:szCs w:val="24"/>
+        </w:rPr>
+      </w:pPr>
+    </w:p>
+    <w:p>
+      <w:pPr>
+        <w:rPr>
+          <w:sz w:val="24"/>
+          <w:szCs w:val="24"/>
+        </w:rPr>
+      </w:pPr>
       <w:r>
         <w:rPr>
           <w:sz w:val="24"/>
@@ -407,7 +448,206 @@
         </w:rPr>
         <w:t>Code :</w:t>
       </w:r>
-      <w:proofErr w:type="gramEnd"/>
+      <w:r>
+        <w:rPr>
+          <w:sz w:val="24"/>
+          <w:szCs w:val="24"/>
+        </w:rPr>
+        <w:t xml:space="preserve">public class </w:t>
+      </w:r>
+      <w:proofErr w:type="spellStart"/>
+      <w:r>
+        <w:rPr>
+          <w:sz w:val="24"/>
+          <w:szCs w:val="24"/>
+        </w:rPr>
+        <w:t>MonoSingletongeneric</w:t>
+      </w:r>
+      <w:proofErr w:type="spellEnd"/>
+      <w:r>
+        <w:rPr>
+          <w:sz w:val="24"/>
+          <w:szCs w:val="24"/>
+        </w:rPr>
+        <w:t xml:space="preserve">&lt;T&gt; : </w:t>
+      </w:r>
+      <w:proofErr w:type="spellStart"/>
+      <w:r>
+        <w:rPr>
+          <w:sz w:val="24"/>
+          <w:szCs w:val="24"/>
+        </w:rPr>
+        <w:t>MonoBehaviour</w:t>
+      </w:r>
+      <w:proofErr w:type="spellEnd"/>
+      <w:r>
+        <w:rPr>
+          <w:sz w:val="24"/>
+          <w:szCs w:val="24"/>
+        </w:rPr>
+        <w:t xml:space="preserve"> where T : </w:t>
+      </w:r>
+      <w:proofErr w:type="spellStart"/>
+      <w:r>
+        <w:rPr>
+          <w:sz w:val="24"/>
+          <w:szCs w:val="24"/>
+        </w:rPr>
+        <w:t>MonoSingletongeneric</w:t>
+      </w:r>
+      <w:proofErr w:type="spellEnd"/>
+      <w:r>
+        <w:rPr>
+          <w:sz w:val="24"/>
+          <w:szCs w:val="24"/>
+        </w:rPr>
+        <w:t xml:space="preserve">&lt;T&gt; </w:t>
+      </w:r>
+    </w:p>
+    <w:p>
+      <w:pPr>
+        <w:rPr>
+          <w:sz w:val="24"/>
+          <w:szCs w:val="24"/>
+        </w:rPr>
+      </w:pPr>
+      <w:r>
+        <w:rPr>
+          <w:sz w:val="24"/>
+          <w:szCs w:val="24"/>
+        </w:rPr>
+        <w:t xml:space="preserve">// Defines a generic class that inherits from </w:t>
+      </w:r>
+      <w:proofErr w:type="spellStart"/>
+      <w:r>
+        <w:rPr>
+          <w:sz w:val="24"/>
+          <w:szCs w:val="24"/>
+        </w:rPr>
+        <w:t>MonoBehaviour</w:t>
+      </w:r>
+      <w:proofErr w:type="spellEnd"/>
+      <w:r>
+        <w:rPr>
+          <w:sz w:val="24"/>
+          <w:szCs w:val="24"/>
+        </w:rPr>
+        <w:t xml:space="preserve">. The `where T : </w:t>
+      </w:r>
+      <w:proofErr w:type="spellStart"/>
+      <w:r>
+        <w:rPr>
+          <w:sz w:val="24"/>
+          <w:szCs w:val="24"/>
+        </w:rPr>
+        <w:t>MonoSingletongeneric</w:t>
+      </w:r>
+      <w:proofErr w:type="spellEnd"/>
+      <w:r>
+        <w:rPr>
+          <w:sz w:val="24"/>
+          <w:szCs w:val="24"/>
+        </w:rPr>
+        <w:t>&lt;T&gt;`</w:t>
+      </w:r>
+    </w:p>
+    <w:p>
+      <w:pPr>
+        <w:rPr>
+          <w:sz w:val="24"/>
+          <w:szCs w:val="24"/>
+        </w:rPr>
+      </w:pPr>
+      <w:r>
+        <w:rPr>
+          <w:sz w:val="24"/>
+          <w:szCs w:val="24"/>
+        </w:rPr>
+        <w:t xml:space="preserve">// constraint ensures that T must be a subclass of </w:t>
+      </w:r>
+      <w:proofErr w:type="spellStart"/>
+      <w:r>
+        <w:rPr>
+          <w:sz w:val="24"/>
+          <w:szCs w:val="24"/>
+        </w:rPr>
+        <w:t>MonoSingletongeneric</w:t>
+      </w:r>
+      <w:proofErr w:type="spellEnd"/>
+      <w:r>
+        <w:rPr>
+          <w:sz w:val="24"/>
+          <w:szCs w:val="24"/>
+        </w:rPr>
+        <w:t>&lt;T&gt;.</w:t>
+      </w:r>
+    </w:p>
+    <w:p>
+      <w:pPr>
+        <w:rPr>
+          <w:sz w:val="24"/>
+          <w:szCs w:val="24"/>
+        </w:rPr>
+      </w:pPr>
+    </w:p>
+    <w:p>
+      <w:pPr>
+        <w:rPr>
+          <w:sz w:val="24"/>
+          <w:szCs w:val="24"/>
+        </w:rPr>
+      </w:pPr>
+      <w:r>
+        <w:rPr>
+          <w:sz w:val="24"/>
+          <w:szCs w:val="24"/>
+        </w:rPr>
+        <w:t>{</w:t>
+      </w:r>
+    </w:p>
+    <w:p>
+      <w:pPr>
+        <w:rPr>
+          <w:sz w:val="24"/>
+          <w:szCs w:val="24"/>
+        </w:rPr>
+      </w:pPr>
+      <w:r>
+        <w:rPr>
+          <w:sz w:val="24"/>
+          <w:szCs w:val="24"/>
+        </w:rPr>
+        <w:t xml:space="preserve">   </w:t>
+      </w:r>
+      <w:r>
+        <w:rPr>
+          <w:sz w:val="24"/>
+          <w:szCs w:val="24"/>
+        </w:rPr>
+        <w:t xml:space="preserve">Code : </w:t>
+      </w:r>
+      <w:r>
+        <w:rPr>
+          <w:sz w:val="24"/>
+          <w:szCs w:val="24"/>
+        </w:rPr>
+        <w:t xml:space="preserve"> private static T instance; </w:t>
+      </w:r>
+    </w:p>
+    <w:p>
+      <w:pPr>
+        <w:rPr>
+          <w:sz w:val="24"/>
+          <w:szCs w:val="24"/>
+        </w:rPr>
+      </w:pPr>
+      <w:r>
+        <w:rPr>
+          <w:sz w:val="24"/>
+          <w:szCs w:val="24"/>
+        </w:rPr>
+        <w:t xml:space="preserve">    // Declares a private static variable to hold the single instance of the class.</w:t>
+      </w:r>
       <w:r>
         <w:rPr>
           <w:sz w:val="24"/>
@@ -415,308 +655,6 @@
         </w:rPr>
         <w:t xml:space="preserve"> </w:t>
       </w:r>
-      <w:r>
-        <w:rPr>
-          <w:sz w:val="24"/>
-          <w:szCs w:val="24"/>
-        </w:rPr>
-        <w:t xml:space="preserve">using </w:t>
-      </w:r>
-      <w:proofErr w:type="spellStart"/>
-      <w:r>
-        <w:rPr>
-          <w:sz w:val="24"/>
-          <w:szCs w:val="24"/>
-        </w:rPr>
-        <w:t>UnityEngine</w:t>
-      </w:r>
-      <w:proofErr w:type="spellEnd"/>
-      <w:r>
-        <w:rPr>
-          <w:sz w:val="24"/>
-          <w:szCs w:val="24"/>
-        </w:rPr>
-        <w:t xml:space="preserve">; </w:t>
-      </w:r>
-    </w:p>
-    <w:p>
-      <w:pPr>
-        <w:rPr>
-          <w:sz w:val="24"/>
-          <w:szCs w:val="24"/>
-        </w:rPr>
-      </w:pPr>
-      <w:r>
-        <w:rPr>
-          <w:sz w:val="24"/>
-          <w:szCs w:val="24"/>
-        </w:rPr>
-        <w:t>// Imports the Unity engine's core namespace, giving access to Unity-related classes and functions.</w:t>
-      </w:r>
-    </w:p>
-    <w:p>
-      <w:pPr>
-        <w:rPr>
-          <w:sz w:val="24"/>
-          <w:szCs w:val="24"/>
-        </w:rPr>
-      </w:pPr>
-    </w:p>
-    <w:p>
-      <w:pPr>
-        <w:rPr>
-          <w:sz w:val="24"/>
-          <w:szCs w:val="24"/>
-        </w:rPr>
-      </w:pPr>
-      <w:proofErr w:type="gramStart"/>
-      <w:r>
-        <w:rPr>
-          <w:sz w:val="24"/>
-          <w:szCs w:val="24"/>
-        </w:rPr>
-        <w:t>Code :</w:t>
-      </w:r>
-      <w:r>
-        <w:rPr>
-          <w:sz w:val="24"/>
-          <w:szCs w:val="24"/>
-        </w:rPr>
-        <w:t>public</w:t>
-      </w:r>
-      <w:proofErr w:type="gramEnd"/>
-      <w:r>
-        <w:rPr>
-          <w:sz w:val="24"/>
-          <w:szCs w:val="24"/>
-        </w:rPr>
-        <w:t xml:space="preserve"> class </w:t>
-      </w:r>
-      <w:proofErr w:type="spellStart"/>
-      <w:r>
-        <w:rPr>
-          <w:sz w:val="24"/>
-          <w:szCs w:val="24"/>
-        </w:rPr>
-        <w:t>MonoSingletongeneric</w:t>
-      </w:r>
-      <w:proofErr w:type="spellEnd"/>
-      <w:r>
-        <w:rPr>
-          <w:sz w:val="24"/>
-          <w:szCs w:val="24"/>
-        </w:rPr>
-        <w:t xml:space="preserve">&lt;T&gt; : </w:t>
-      </w:r>
-      <w:proofErr w:type="spellStart"/>
-      <w:r>
-        <w:rPr>
-          <w:sz w:val="24"/>
-          <w:szCs w:val="24"/>
-        </w:rPr>
-        <w:t>MonoBehaviour</w:t>
-      </w:r>
-      <w:proofErr w:type="spellEnd"/>
-      <w:r>
-        <w:rPr>
-          <w:sz w:val="24"/>
-          <w:szCs w:val="24"/>
-        </w:rPr>
-        <w:t xml:space="preserve"> where T : </w:t>
-      </w:r>
-      <w:proofErr w:type="spellStart"/>
-      <w:r>
-        <w:rPr>
-          <w:sz w:val="24"/>
-          <w:szCs w:val="24"/>
-        </w:rPr>
-        <w:t>MonoSingletongeneric</w:t>
-      </w:r>
-      <w:proofErr w:type="spellEnd"/>
-      <w:r>
-        <w:rPr>
-          <w:sz w:val="24"/>
-          <w:szCs w:val="24"/>
-        </w:rPr>
-        <w:t xml:space="preserve">&lt;T&gt; </w:t>
-      </w:r>
-    </w:p>
-    <w:p>
-      <w:pPr>
-        <w:rPr>
-          <w:sz w:val="24"/>
-          <w:szCs w:val="24"/>
-        </w:rPr>
-      </w:pPr>
-      <w:r>
-        <w:rPr>
-          <w:sz w:val="24"/>
-          <w:szCs w:val="24"/>
-        </w:rPr>
-        <w:t xml:space="preserve">// Defines a generic class that inherits from </w:t>
-      </w:r>
-      <w:proofErr w:type="spellStart"/>
-      <w:r>
-        <w:rPr>
-          <w:sz w:val="24"/>
-          <w:szCs w:val="24"/>
-        </w:rPr>
-        <w:t>MonoBehaviour</w:t>
-      </w:r>
-      <w:proofErr w:type="spellEnd"/>
-      <w:r>
-        <w:rPr>
-          <w:sz w:val="24"/>
-          <w:szCs w:val="24"/>
-        </w:rPr>
-        <w:t xml:space="preserve">. The `where </w:t>
-      </w:r>
-      <w:proofErr w:type="gramStart"/>
-      <w:r>
-        <w:rPr>
-          <w:sz w:val="24"/>
-          <w:szCs w:val="24"/>
-        </w:rPr>
-        <w:t>T :</w:t>
-      </w:r>
-      <w:proofErr w:type="gramEnd"/>
-      <w:r>
-        <w:rPr>
-          <w:sz w:val="24"/>
-          <w:szCs w:val="24"/>
-        </w:rPr>
-        <w:t xml:space="preserve"> </w:t>
-      </w:r>
-      <w:proofErr w:type="spellStart"/>
-      <w:r>
-        <w:rPr>
-          <w:sz w:val="24"/>
-          <w:szCs w:val="24"/>
-        </w:rPr>
-        <w:t>MonoSingletongeneric</w:t>
-      </w:r>
-      <w:proofErr w:type="spellEnd"/>
-      <w:r>
-        <w:rPr>
-          <w:sz w:val="24"/>
-          <w:szCs w:val="24"/>
-        </w:rPr>
-        <w:t>&lt;T&gt;`</w:t>
-      </w:r>
-    </w:p>
-    <w:p>
-      <w:pPr>
-        <w:rPr>
-          <w:sz w:val="24"/>
-          <w:szCs w:val="24"/>
-        </w:rPr>
-      </w:pPr>
-      <w:r>
-        <w:rPr>
-          <w:sz w:val="24"/>
-          <w:szCs w:val="24"/>
-        </w:rPr>
-        <w:t xml:space="preserve">// constraint ensures that T must be a subclass of </w:t>
-      </w:r>
-      <w:proofErr w:type="spellStart"/>
-      <w:r>
-        <w:rPr>
-          <w:sz w:val="24"/>
-          <w:szCs w:val="24"/>
-        </w:rPr>
-        <w:t>MonoSingletongeneric</w:t>
-      </w:r>
-      <w:proofErr w:type="spellEnd"/>
-      <w:r>
-        <w:rPr>
-          <w:sz w:val="24"/>
-          <w:szCs w:val="24"/>
-        </w:rPr>
-        <w:t>&lt;T&gt;.</w:t>
-      </w:r>
-    </w:p>
-    <w:p>
-      <w:pPr>
-        <w:rPr>
-          <w:sz w:val="24"/>
-          <w:szCs w:val="24"/>
-        </w:rPr>
-      </w:pPr>
-    </w:p>
-    <w:p>
-      <w:pPr>
-        <w:rPr>
-          <w:sz w:val="24"/>
-          <w:szCs w:val="24"/>
-        </w:rPr>
-      </w:pPr>
-      <w:r>
-        <w:rPr>
-          <w:sz w:val="24"/>
-          <w:szCs w:val="24"/>
-        </w:rPr>
-        <w:t>{</w:t>
-      </w:r>
-    </w:p>
-    <w:p>
-      <w:pPr>
-        <w:rPr>
-          <w:sz w:val="24"/>
-          <w:szCs w:val="24"/>
-        </w:rPr>
-      </w:pPr>
-      <w:r>
-        <w:rPr>
-          <w:sz w:val="24"/>
-          <w:szCs w:val="24"/>
-        </w:rPr>
-        <w:t xml:space="preserve">   </w:t>
-      </w:r>
-      <w:proofErr w:type="gramStart"/>
-      <w:r>
-        <w:rPr>
-          <w:sz w:val="24"/>
-          <w:szCs w:val="24"/>
-        </w:rPr>
-        <w:t>Code :</w:t>
-      </w:r>
-      <w:proofErr w:type="gramEnd"/>
-      <w:r>
-        <w:rPr>
-          <w:sz w:val="24"/>
-          <w:szCs w:val="24"/>
-        </w:rPr>
-        <w:t xml:space="preserve"> </w:t>
-      </w:r>
-      <w:r>
-        <w:rPr>
-          <w:sz w:val="24"/>
-          <w:szCs w:val="24"/>
-        </w:rPr>
-        <w:t xml:space="preserve"> private static T instance; </w:t>
-      </w:r>
-    </w:p>
-    <w:p>
-      <w:pPr>
-        <w:rPr>
-          <w:sz w:val="24"/>
-          <w:szCs w:val="24"/>
-        </w:rPr>
-      </w:pPr>
-      <w:r>
-        <w:rPr>
-          <w:sz w:val="24"/>
-          <w:szCs w:val="24"/>
-        </w:rPr>
-        <w:t xml:space="preserve">    // Declares a private static variable to hold the single instance of the class.</w:t>
-      </w:r>
-      <w:r>
-        <w:rPr>
-          <w:sz w:val="24"/>
-          <w:szCs w:val="24"/>
-        </w:rPr>
-        <w:t xml:space="preserve"> </w:t>
-      </w:r>
     </w:p>
     <w:p>
       <w:pPr>
@@ -745,24 +683,86 @@
           <w:sz w:val="24"/>
           <w:szCs w:val="24"/>
         </w:rPr>
+        <w:t xml:space="preserve">7. Remember to Add your mechanic to the readme list of mechanics to keep a track of all the mechanics added  as In the image </w:t>
+      </w:r>
+    </w:p>
+    <w:p>
+      <w:pPr>
+        <w:rPr>
+          <w:sz w:val="24"/>
+          <w:szCs w:val="24"/>
+        </w:rPr>
+      </w:pPr>
+      <w:r>
+        <w:rPr>
+          <w:sz w:val="24"/>
+          <w:szCs w:val="24"/>
+        </w:rPr>
+        <w:drawing>
+          <wp:inline distT="0" distB="0" distL="0" distR="0" wp14:anchorId="26D1C7EE" wp14:editId="16884A85">
+            <wp:extent cx="4849586" cy="2387183"/>
+            <wp:effectExtent l="0" t="0" r="8255" b="0"/>
+            <wp:docPr id="539283523" name="Picture 1"/>
+            <wp:cNvGraphicFramePr>
+              <a:graphicFrameLocks xmlns:a="http://schemas.openxmlformats.org/drawingml/2006/main" noChangeAspect="1"/>
+            </wp:cNvGraphicFramePr>
+            <a:graphic xmlns:a="http://schemas.openxmlformats.org/drawingml/2006/main">
+              <a:graphicData uri="http://schemas.openxmlformats.org/drawingml/2006/picture">
+                <pic:pic xmlns:pic="http://schemas.openxmlformats.org/drawingml/2006/picture">
+                  <pic:nvPicPr>
+                    <pic:cNvPr id="539283523" name=""/>
+                    <pic:cNvPicPr/>
+                  </pic:nvPicPr>
+                  <pic:blipFill>
+                    <a:blip r:embed="rId7"/>
+                    <a:stretch>
+                      <a:fillRect/>
+                    </a:stretch>
+                  </pic:blipFill>
+                  <pic:spPr>
+                    <a:xfrm>
+                      <a:off x="0" y="0"/>
+                      <a:ext cx="4856876" cy="2390771"/>
+                    </a:xfrm>
+                    <a:prstGeom prst="rect">
+                      <a:avLst/>
+                    </a:prstGeom>
+                  </pic:spPr>
+                </pic:pic>
+              </a:graphicData>
+            </a:graphic>
+          </wp:inline>
+        </w:drawing>
+      </w:r>
+      <w:r>
+        <w:rPr>
+          <w:sz w:val="24"/>
+          <w:szCs w:val="24"/>
+        </w:rPr>
         <w:br/>
-        <w:t xml:space="preserve">7.* If You contribute to this repo you hereby consent the usage of the code as per the license applied on the repo while also ensuring that the code you have updated in not copyrighted by any other </w:t>
-      </w:r>
-      <w:proofErr w:type="gramStart"/>
-      <w:r>
-        <w:rPr>
-          <w:sz w:val="24"/>
-          <w:szCs w:val="24"/>
-        </w:rPr>
-        <w:t>organisation .</w:t>
-      </w:r>
-      <w:proofErr w:type="gramEnd"/>
-      <w:r>
-        <w:rPr>
-          <w:sz w:val="24"/>
-          <w:szCs w:val="24"/>
-        </w:rPr>
-        <w:t xml:space="preserve"> In case of any copyright infringement occurs due to any code contributed by the contributor the contributor will be held responsible for the same and the owner of the repo holds to right to delete such contributions. </w:t>
+      </w:r>
+    </w:p>
+    <w:p>
+      <w:pPr>
+        <w:rPr>
+          <w:sz w:val="24"/>
+          <w:szCs w:val="24"/>
+        </w:rPr>
+      </w:pPr>
+      <w:r>
+        <w:rPr>
+          <w:sz w:val="24"/>
+          <w:szCs w:val="24"/>
+        </w:rPr>
+        <w:lastRenderedPageBreak/>
+        <w:t>8</w:t>
+      </w:r>
+      <w:r>
+        <w:rPr>
+          <w:sz w:val="24"/>
+          <w:szCs w:val="24"/>
+        </w:rPr>
+        <w:t xml:space="preserve">.* If You contribute to this repo you hereby consent the usage of the code as per the license applied on the repo while also ensuring that the code you have updated in not copyrighted by any other organisation . In case of any copyright infringement occurs due to any code contributed by the contributor the contributor will be held responsible for the same and the owner of the repo holds to right to delete such contributions. </w:t>
       </w:r>
       <w:r>
         <w:rPr>
@@ -790,7 +790,7 @@
 </file>
 
 <file path=word/styles.xml><?xml version="1.0" encoding="utf-8"?>
-<w:styles xmlns:mc="http://schemas.openxmlformats.org/markup-compatibility/2006" xmlns:r="http://schemas.openxmlformats.org/officeDocument/2006/relationships" xmlns:w="http://schemas.openxmlformats.org/wordprocessingml/2006/main" xmlns:w14="http://schemas.microsoft.com/office/word/2010/wordml" xmlns:w15="http://schemas.microsoft.com/office/word/2012/wordml" xmlns:w16cex="http://schemas.microsoft.com/office/word/2018/wordml/cex" xmlns:w16cid="http://schemas.microsoft.com/office/word/2016/wordml/cid" xmlns:w16="http://schemas.microsoft.com/office/word/2018/wordml" xmlns:w16du="http://schemas.microsoft.com/office/word/2023/wordml/word16du" xmlns:w16sdtdh="http://schemas.microsoft.com/office/word/2020/wordml/sdtdatahash" xmlns:w16se="http://schemas.microsoft.com/office/word/2015/wordml/symex" mc:Ignorable="w14 w15 w16se w16cid w16 w16cex w16sdtdh w16du">
+<w:styles xmlns:mc="http://schemas.openxmlformats.org/markup-compatibility/2006" xmlns:r="http://schemas.openxmlformats.org/officeDocument/2006/relationships" xmlns:w="http://schemas.openxmlformats.org/wordprocessingml/2006/main" xmlns:w14="http://schemas.microsoft.com/office/word/2010/wordml" xmlns:w15="http://schemas.microsoft.com/office/word/2012/wordml" xmlns:w16cex="http://schemas.microsoft.com/office/word/2018/wordml/cex" xmlns:w16cid="http://schemas.microsoft.com/office/word/2016/wordml/cid" xmlns:w16="http://schemas.microsoft.com/office/word/2018/wordml" xmlns:w16du="http://schemas.microsoft.com/office/word/2023/wordml/word16du" xmlns:w16sdtdh="http://schemas.microsoft.com/office/word/2020/wordml/sdtdatahash" xmlns:w16sdtfl="http://schemas.microsoft.com/office/word/2024/wordml/sdtformatlock" xmlns:w16se="http://schemas.microsoft.com/office/word/2015/wordml/symex" mc:Ignorable="w14 w15 w16se w16cid w16 w16cex w16sdtdh w16sdtfl w16du">
   <w:docDefaults>
     <w:rPrDefault>
       <w:rPr>

</xml_diff>